<commit_message>
Implemented changes Co-authored-by: Andreas691667 <Andreas691667@users.noreply.github.com>
</commit_message>
<xml_diff>
--- a/Final report/obstacles_figure.docx
+++ b/Final report/obstacles_figure.docx
@@ -1,6 +1,6 @@
 
 <file path=word/document.xml><?xml version="1.0" encoding="utf-8"?>
-<w:document xmlns:wpc="http://schemas.microsoft.com/office/word/2010/wordprocessingCanvas" xmlns:cx="http://schemas.microsoft.com/office/drawing/2014/chartex" xmlns:mc="http://schemas.openxmlformats.org/markup-compatibility/2006" xmlns:o="urn:schemas-microsoft-com:office:office" xmlns:r="http://schemas.openxmlformats.org/officeDocument/2006/relationships" xmlns:m="http://schemas.openxmlformats.org/officeDocument/2006/math" xmlns:v="urn:schemas-microsoft-com:vml" xmlns:wp14="http://schemas.microsoft.com/office/word/2010/wordprocessingDrawing" xmlns:wp="http://schemas.openxmlformats.org/drawingml/2006/wordprocessingDrawing" xmlns:w10="urn:schemas-microsoft-com:office:word" xmlns:w="http://schemas.openxmlformats.org/wordprocessingml/2006/main" xmlns:w14="http://schemas.microsoft.com/office/word/2010/wordml" xmlns:w15="http://schemas.microsoft.com/office/word/2012/wordml" xmlns:w16se="http://schemas.microsoft.com/office/word/2015/wordml/symex" xmlns:wpg="http://schemas.microsoft.com/office/word/2010/wordprocessingGroup" xmlns:wpi="http://schemas.microsoft.com/office/word/2010/wordprocessingInk" xmlns:wne="http://schemas.microsoft.com/office/word/2006/wordml" xmlns:wps="http://schemas.microsoft.com/office/word/2010/wordprocessingShape" mc:Ignorable="w14 w15 w16se wp14">
+<w:document xmlns:wpc="http://schemas.microsoft.com/office/word/2010/wordprocessingCanvas" xmlns:cx="http://schemas.microsoft.com/office/drawing/2014/chartex" xmlns:cx1="http://schemas.microsoft.com/office/drawing/2015/9/8/chartex" xmlns:cx2="http://schemas.microsoft.com/office/drawing/2015/10/21/chartex" xmlns:cx3="http://schemas.microsoft.com/office/drawing/2016/5/9/chartex" xmlns:cx4="http://schemas.microsoft.com/office/drawing/2016/5/10/chartex" xmlns:cx5="http://schemas.microsoft.com/office/drawing/2016/5/11/chartex" xmlns:cx6="http://schemas.microsoft.com/office/drawing/2016/5/12/chartex" xmlns:cx7="http://schemas.microsoft.com/office/drawing/2016/5/13/chartex" xmlns:cx8="http://schemas.microsoft.com/office/drawing/2016/5/14/chartex" xmlns:mc="http://schemas.openxmlformats.org/markup-compatibility/2006" xmlns:aink="http://schemas.microsoft.com/office/drawing/2016/ink" xmlns:am3d="http://schemas.microsoft.com/office/drawing/2017/model3d" xmlns:o="urn:schemas-microsoft-com:office:office" xmlns:oel="http://schemas.microsoft.com/office/2019/extlst" xmlns:r="http://schemas.openxmlformats.org/officeDocument/2006/relationships" xmlns:m="http://schemas.openxmlformats.org/officeDocument/2006/math" xmlns:v="urn:schemas-microsoft-com:vml" xmlns:wp14="http://schemas.microsoft.com/office/word/2010/wordprocessingDrawing" xmlns:wp="http://schemas.openxmlformats.org/drawingml/2006/wordprocessingDrawing" xmlns:w10="urn:schemas-microsoft-com:office:word" xmlns:w="http://schemas.openxmlformats.org/wordprocessingml/2006/main" xmlns:w14="http://schemas.microsoft.com/office/word/2010/wordml" xmlns:w15="http://schemas.microsoft.com/office/word/2012/wordml" xmlns:w16cex="http://schemas.microsoft.com/office/word/2018/wordml/cex" xmlns:w16cid="http://schemas.microsoft.com/office/word/2016/wordml/cid" xmlns:w16="http://schemas.microsoft.com/office/word/2018/wordml" xmlns:w16sdtdh="http://schemas.microsoft.com/office/word/2020/wordml/sdtdatahash" xmlns:w16se="http://schemas.microsoft.com/office/word/2015/wordml/symex" xmlns:wpg="http://schemas.microsoft.com/office/word/2010/wordprocessingGroup" xmlns:wpi="http://schemas.microsoft.com/office/word/2010/wordprocessingInk" xmlns:wne="http://schemas.microsoft.com/office/word/2006/wordml" xmlns:wps="http://schemas.microsoft.com/office/word/2010/wordprocessingShape" mc:Ignorable="w14 w15 w16se w16cid w16 w16cex w16sdtdh wp14">
   <w:body>
     <w:p>
       <w:pPr>
@@ -10,21 +10,81 @@
         <w:rPr>
           <w:noProof/>
         </w:rPr>
+        <w:drawing>
+          <wp:anchor distT="0" distB="0" distL="114300" distR="114300" simplePos="0" relativeHeight="251659264" behindDoc="1" locked="0" layoutInCell="1" allowOverlap="1" wp14:anchorId="2BB19C66" wp14:editId="70E4E363">
+            <wp:simplePos x="0" y="0"/>
+            <wp:positionH relativeFrom="column">
+              <wp:posOffset>2574925</wp:posOffset>
+            </wp:positionH>
+            <wp:positionV relativeFrom="paragraph">
+              <wp:posOffset>-3649</wp:posOffset>
+            </wp:positionV>
+            <wp:extent cx="3200400" cy="2224576"/>
+            <wp:effectExtent l="0" t="0" r="0" b="4445"/>
+            <wp:wrapNone/>
+            <wp:docPr id="4" name="Billede 4" descr="Shape&#10;&#10;Description automatically generated"/>
+            <wp:cNvGraphicFramePr>
+              <a:graphicFrameLocks xmlns:a="http://schemas.openxmlformats.org/drawingml/2006/main" noChangeAspect="1"/>
+            </wp:cNvGraphicFramePr>
+            <a:graphic xmlns:a="http://schemas.openxmlformats.org/drawingml/2006/main">
+              <a:graphicData uri="http://schemas.openxmlformats.org/drawingml/2006/picture">
+                <pic:pic xmlns:pic="http://schemas.openxmlformats.org/drawingml/2006/picture">
+                  <pic:nvPicPr>
+                    <pic:cNvPr id="4" name="Billede 4" descr="Shape&#10;&#10;Description automatically generated"/>
+                    <pic:cNvPicPr/>
+                  </pic:nvPicPr>
+                  <pic:blipFill>
+                    <a:blip r:embed="rId5">
+                      <a:extLst>
+                        <a:ext uri="{28A0092B-C50C-407E-A947-70E740481C1C}">
+                          <a14:useLocalDpi xmlns:a14="http://schemas.microsoft.com/office/drawing/2010/main" val="0"/>
+                        </a:ext>
+                      </a:extLst>
+                    </a:blip>
+                    <a:stretch>
+                      <a:fillRect/>
+                    </a:stretch>
+                  </pic:blipFill>
+                  <pic:spPr>
+                    <a:xfrm>
+                      <a:off x="0" y="0"/>
+                      <a:ext cx="3200400" cy="2224576"/>
+                    </a:xfrm>
+                    <a:prstGeom prst="rect">
+                      <a:avLst/>
+                    </a:prstGeom>
+                  </pic:spPr>
+                </pic:pic>
+              </a:graphicData>
+            </a:graphic>
+            <wp14:sizeRelH relativeFrom="margin">
+              <wp14:pctWidth>0</wp14:pctWidth>
+            </wp14:sizeRelH>
+            <wp14:sizeRelV relativeFrom="margin">
+              <wp14:pctHeight>0</wp14:pctHeight>
+            </wp14:sizeRelV>
+          </wp:anchor>
+        </w:drawing>
+      </w:r>
+      <w:r>
+        <w:rPr>
+          <w:noProof/>
+        </w:rPr>
         <mc:AlternateContent>
           <mc:Choice Requires="wps">
             <w:drawing>
-              <wp:anchor distT="0" distB="0" distL="114300" distR="114300" simplePos="0" relativeHeight="251661312" behindDoc="1" locked="0" layoutInCell="1" allowOverlap="1" wp14:anchorId="5A76E028" wp14:editId="1D823753">
+              <wp:anchor distT="0" distB="0" distL="114300" distR="114300" simplePos="0" relativeHeight="251661312" behindDoc="1" locked="0" layoutInCell="1" allowOverlap="1" wp14:anchorId="4C915BC1" wp14:editId="7382A3ED">
                 <wp:simplePos x="0" y="0"/>
                 <wp:positionH relativeFrom="column">
-                  <wp:posOffset>2769870</wp:posOffset>
+                  <wp:posOffset>2574925</wp:posOffset>
                 </wp:positionH>
                 <wp:positionV relativeFrom="paragraph">
-                  <wp:posOffset>2515235</wp:posOffset>
+                  <wp:posOffset>2425154</wp:posOffset>
                 </wp:positionV>
-                <wp:extent cx="2270760" cy="635"/>
-                <wp:effectExtent l="0" t="0" r="0" b="0"/>
+                <wp:extent cx="3200400" cy="635"/>
+                <wp:effectExtent l="0" t="0" r="0" b="12065"/>
                 <wp:wrapNone/>
-                <wp:docPr id="5" name="Tekstfelt 5"/>
+                <wp:docPr id="1" name="Text Box 1"/>
                 <wp:cNvGraphicFramePr/>
                 <a:graphic xmlns:a="http://schemas.openxmlformats.org/drawingml/2006/main">
                   <a:graphicData uri="http://schemas.microsoft.com/office/word/2010/wordprocessingShape">
@@ -33,7 +93,7 @@
                       <wps:spPr>
                         <a:xfrm>
                           <a:off x="0" y="0"/>
-                          <a:ext cx="2270760" cy="635"/>
+                          <a:ext cx="3200400" cy="635"/>
                         </a:xfrm>
                         <a:prstGeom prst="rect">
                           <a:avLst/>
@@ -49,28 +109,18 @@
                         <w:txbxContent>
                           <w:p>
                             <w:pPr>
-                              <w:pStyle w:val="Billedtekst"/>
+                              <w:pStyle w:val="Caption"/>
+                              <w:jc w:val="center"/>
                               <w:rPr>
-                                <w:lang w:val="en-US"/>
+                                <w:noProof/>
+                                <w:lang w:val="en-GB"/>
                               </w:rPr>
                             </w:pPr>
                             <w:r>
                               <w:rPr>
-                                <w:lang w:val="en-US"/>
+                                <w:lang w:val="en-GB"/>
                               </w:rPr>
-                              <w:t xml:space="preserve">Case </w:t>
-                            </w:r>
-                            <w:r>
-                              <w:rPr>
-                                <w:lang w:val="en-US"/>
-                              </w:rPr>
-                              <w:t>2</w:t>
-                            </w:r>
-                            <w:r>
-                              <w:rPr>
-                                <w:lang w:val="en-US"/>
-                              </w:rPr>
-                              <w:t>: Obstacle on right and front</w:t>
+                              <w:t>Case 2: Obstacle only in front</w:t>
                             </w:r>
                           </w:p>
                         </w:txbxContent>
@@ -89,37 +139,27 @@
           </mc:Choice>
           <mc:Fallback>
             <w:pict>
-              <v:shapetype w14:anchorId="5A76E028" id="_x0000_t202" coordsize="21600,21600" o:spt="202" path="m,l,21600r21600,l21600,xe">
+              <v:shapetype w14:anchorId="4C915BC1" id="_x0000_t202" coordsize="21600,21600" o:spt="202" path="m,l,21600r21600,l21600,xe">
                 <v:stroke joinstyle="miter"/>
                 <v:path gradientshapeok="t" o:connecttype="rect"/>
               </v:shapetype>
-              <v:shape id="Tekstfelt 5" o:spid="_x0000_s1026" type="#_x0000_t202" style="position:absolute;margin-left:218.1pt;margin-top:198.05pt;width:178.8pt;height:.05pt;z-index:-251655168;visibility:visible;mso-wrap-style:square;mso-wrap-distance-left:9pt;mso-wrap-distance-top:0;mso-wrap-distance-right:9pt;mso-wrap-distance-bottom:0;mso-position-horizontal:absolute;mso-position-horizontal-relative:text;mso-position-vertical:absolute;mso-position-vertical-relative:text;v-text-anchor:top" o:gfxdata="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" stroked="f">
+              <v:shape id="Text Box 1" o:spid="_x0000_s1026" type="#_x0000_t202" style="position:absolute;margin-left:202.75pt;margin-top:190.95pt;width:252pt;height:.05pt;z-index:-251655168;visibility:visible;mso-wrap-style:square;mso-wrap-distance-left:9pt;mso-wrap-distance-top:0;mso-wrap-distance-right:9pt;mso-wrap-distance-bottom:0;mso-position-horizontal:absolute;mso-position-horizontal-relative:text;mso-position-vertical:absolute;mso-position-vertical-relative:text;v-text-anchor:top" o:gfxdata="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" stroked="f">
                 <v:textbox style="mso-fit-shape-to-text:t" inset="0,0,0,0">
                   <w:txbxContent>
                     <w:p>
                       <w:pPr>
-                        <w:pStyle w:val="Billedtekst"/>
+                        <w:pStyle w:val="Caption"/>
+                        <w:jc w:val="center"/>
                         <w:rPr>
-                          <w:lang w:val="en-US"/>
+                          <w:noProof/>
+                          <w:lang w:val="en-GB"/>
                         </w:rPr>
                       </w:pPr>
                       <w:r>
                         <w:rPr>
-                          <w:lang w:val="en-US"/>
+                          <w:lang w:val="en-GB"/>
                         </w:rPr>
-                        <w:t xml:space="preserve">Case </w:t>
-                      </w:r>
-                      <w:r>
-                        <w:rPr>
-                          <w:lang w:val="en-US"/>
-                        </w:rPr>
-                        <w:t>2</w:t>
-                      </w:r>
-                      <w:r>
-                        <w:rPr>
-                          <w:lang w:val="en-US"/>
-                        </w:rPr>
-                        <w:t>: Obstacle on right and front</w:t>
+                        <w:t>Case 2: Obstacle only in front</w:t>
                       </w:r>
                     </w:p>
                   </w:txbxContent>
@@ -130,19 +170,14 @@
         </mc:AlternateContent>
       </w:r>
       <w:r>
+        <w:rPr>
+          <w:noProof/>
+        </w:rPr>
         <w:drawing>
-          <wp:anchor distT="0" distB="0" distL="114300" distR="114300" simplePos="0" relativeHeight="251659264" behindDoc="1" locked="0" layoutInCell="1" allowOverlap="1" wp14:anchorId="72AE0C6C" wp14:editId="1A1F8EE3">
-            <wp:simplePos x="0" y="0"/>
-            <wp:positionH relativeFrom="column">
-              <wp:posOffset>2602230</wp:posOffset>
-            </wp:positionH>
-            <wp:positionV relativeFrom="paragraph">
-              <wp:posOffset>8890</wp:posOffset>
-            </wp:positionV>
-            <wp:extent cx="2529840" cy="2430797"/>
-            <wp:effectExtent l="0" t="0" r="3810" b="7620"/>
-            <wp:wrapNone/>
-            <wp:docPr id="2" name="Billede 2"/>
+          <wp:inline distT="0" distB="0" distL="0" distR="0" wp14:anchorId="61A377D3" wp14:editId="3EF39BDD">
+            <wp:extent cx="2038985" cy="2423160"/>
+            <wp:effectExtent l="0" t="0" r="0" b="0"/>
+            <wp:docPr id="3" name="Billede 3"/>
             <wp:cNvGraphicFramePr>
               <a:graphicFrameLocks xmlns:a="http://schemas.openxmlformats.org/drawingml/2006/main" noChangeAspect="1"/>
             </wp:cNvGraphicFramePr>
@@ -154,7 +189,196 @@
                     <pic:cNvPicPr/>
                   </pic:nvPicPr>
                   <pic:blipFill>
-                    <a:blip r:embed="rId5">
+                    <a:blip r:embed="rId6"/>
+                    <a:stretch>
+                      <a:fillRect/>
+                    </a:stretch>
+                  </pic:blipFill>
+                  <pic:spPr>
+                    <a:xfrm>
+                      <a:off x="0" y="0"/>
+                      <a:ext cx="2038985" cy="2423160"/>
+                    </a:xfrm>
+                    <a:prstGeom prst="rect">
+                      <a:avLst/>
+                    </a:prstGeom>
+                  </pic:spPr>
+                </pic:pic>
+              </a:graphicData>
+            </a:graphic>
+          </wp:inline>
+        </w:drawing>
+      </w:r>
+    </w:p>
+    <w:p>
+      <w:pPr>
+        <w:pStyle w:val="Caption"/>
+        <w:rPr>
+          <w:lang w:val="en-US"/>
+        </w:rPr>
+      </w:pPr>
+      <w:r>
+        <w:t xml:space="preserve">Case </w:t>
+      </w:r>
+      <w:r>
+        <w:rPr>
+          <w:lang w:val="en-US"/>
+        </w:rPr>
+        <w:t>1: Obstacle on all three sides</w:t>
+      </w:r>
+    </w:p>
+    <w:p>
+      <w:pPr>
+        <w:rPr>
+          <w:lang w:val="en-US"/>
+        </w:rPr>
+      </w:pPr>
+      <w:r>
+        <w:rPr>
+          <w:noProof/>
+        </w:rPr>
+        <mc:AlternateContent>
+          <mc:Choice Requires="wps">
+            <w:drawing>
+              <wp:anchor distT="0" distB="0" distL="114300" distR="114300" simplePos="0" relativeHeight="251668480" behindDoc="1" locked="0" layoutInCell="1" allowOverlap="1" wp14:anchorId="171C14FF" wp14:editId="38BD3DAA">
+                <wp:simplePos x="0" y="0"/>
+                <wp:positionH relativeFrom="column">
+                  <wp:posOffset>2846070</wp:posOffset>
+                </wp:positionH>
+                <wp:positionV relativeFrom="paragraph">
+                  <wp:posOffset>2618105</wp:posOffset>
+                </wp:positionV>
+                <wp:extent cx="2529840" cy="635"/>
+                <wp:effectExtent l="0" t="0" r="0" b="12065"/>
+                <wp:wrapNone/>
+                <wp:docPr id="7" name="Text Box 7"/>
+                <wp:cNvGraphicFramePr/>
+                <a:graphic xmlns:a="http://schemas.openxmlformats.org/drawingml/2006/main">
+                  <a:graphicData uri="http://schemas.microsoft.com/office/word/2010/wordprocessingShape">
+                    <wps:wsp>
+                      <wps:cNvSpPr txBox="1"/>
+                      <wps:spPr>
+                        <a:xfrm>
+                          <a:off x="0" y="0"/>
+                          <a:ext cx="2529840" cy="635"/>
+                        </a:xfrm>
+                        <a:prstGeom prst="rect">
+                          <a:avLst/>
+                        </a:prstGeom>
+                        <a:solidFill>
+                          <a:prstClr val="white"/>
+                        </a:solidFill>
+                        <a:ln>
+                          <a:noFill/>
+                        </a:ln>
+                      </wps:spPr>
+                      <wps:txbx>
+                        <w:txbxContent>
+                          <w:p>
+                            <w:pPr>
+                              <w:pStyle w:val="Caption"/>
+                              <w:jc w:val="center"/>
+                              <w:rPr>
+                                <w:noProof/>
+                                <w:lang w:val="en-US"/>
+                              </w:rPr>
+                            </w:pPr>
+                            <w:r>
+                              <w:t xml:space="preserve">Case </w:t>
+                            </w:r>
+                            <w:r>
+                              <w:rPr>
+                                <w:lang w:val="en-US"/>
+                              </w:rPr>
+                              <w:t>4: Obstacle to the right and in fron</w:t>
+                            </w:r>
+                            <w:r>
+                              <w:rPr>
+                                <w:lang w:val="en-US"/>
+                              </w:rPr>
+                              <w:t>t</w:t>
+                            </w:r>
+                          </w:p>
+                        </w:txbxContent>
+                      </wps:txbx>
+                      <wps:bodyPr rot="0" spcFirstLastPara="0" vertOverflow="overflow" horzOverflow="overflow" vert="horz" wrap="square" lIns="0" tIns="0" rIns="0" bIns="0" numCol="1" spcCol="0" rtlCol="0" fromWordArt="0" anchor="t" anchorCtr="0" forceAA="0" compatLnSpc="1">
+                        <a:prstTxWarp prst="textNoShape">
+                          <a:avLst/>
+                        </a:prstTxWarp>
+                        <a:spAutoFit/>
+                      </wps:bodyPr>
+                    </wps:wsp>
+                  </a:graphicData>
+                </a:graphic>
+              </wp:anchor>
+            </w:drawing>
+          </mc:Choice>
+          <mc:Fallback>
+            <w:pict>
+              <v:shape w14:anchorId="171C14FF" id="Text Box 7" o:spid="_x0000_s1027" type="#_x0000_t202" style="position:absolute;margin-left:224.1pt;margin-top:206.15pt;width:199.2pt;height:.05pt;z-index:-251648000;visibility:visible;mso-wrap-style:square;mso-wrap-distance-left:9pt;mso-wrap-distance-top:0;mso-wrap-distance-right:9pt;mso-wrap-distance-bottom:0;mso-position-horizontal:absolute;mso-position-horizontal-relative:text;mso-position-vertical:absolute;mso-position-vertical-relative:text;v-text-anchor:top" o:gfxdata="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" stroked="f">
+                <v:textbox style="mso-fit-shape-to-text:t" inset="0,0,0,0">
+                  <w:txbxContent>
+                    <w:p>
+                      <w:pPr>
+                        <w:pStyle w:val="Caption"/>
+                        <w:jc w:val="center"/>
+                        <w:rPr>
+                          <w:noProof/>
+                          <w:lang w:val="en-US"/>
+                        </w:rPr>
+                      </w:pPr>
+                      <w:r>
+                        <w:t xml:space="preserve">Case </w:t>
+                      </w:r>
+                      <w:r>
+                        <w:rPr>
+                          <w:lang w:val="en-US"/>
+                        </w:rPr>
+                        <w:t>4: Obstacle to the right and in fron</w:t>
+                      </w:r>
+                      <w:r>
+                        <w:rPr>
+                          <w:lang w:val="en-US"/>
+                        </w:rPr>
+                        <w:t>t</w:t>
+                      </w:r>
+                    </w:p>
+                  </w:txbxContent>
+                </v:textbox>
+              </v:shape>
+            </w:pict>
+          </mc:Fallback>
+        </mc:AlternateContent>
+      </w:r>
+      <w:r>
+        <w:rPr>
+          <w:noProof/>
+        </w:rPr>
+        <w:drawing>
+          <wp:anchor distT="0" distB="0" distL="114300" distR="114300" simplePos="0" relativeHeight="251664384" behindDoc="1" locked="0" layoutInCell="1" allowOverlap="1" wp14:anchorId="6D843BC6" wp14:editId="35865634">
+            <wp:simplePos x="0" y="0"/>
+            <wp:positionH relativeFrom="column">
+              <wp:posOffset>2846070</wp:posOffset>
+            </wp:positionH>
+            <wp:positionV relativeFrom="paragraph">
+              <wp:posOffset>130175</wp:posOffset>
+            </wp:positionV>
+            <wp:extent cx="2529840" cy="2430797"/>
+            <wp:effectExtent l="0" t="0" r="3810" b="7620"/>
+            <wp:wrapNone/>
+            <wp:docPr id="5" name="Billede 2" descr="A picture containing icon&#10;&#10;Description automatically generated"/>
+            <wp:cNvGraphicFramePr>
+              <a:graphicFrameLocks xmlns:a="http://schemas.openxmlformats.org/drawingml/2006/main" noChangeAspect="1"/>
+            </wp:cNvGraphicFramePr>
+            <a:graphic xmlns:a="http://schemas.openxmlformats.org/drawingml/2006/main">
+              <a:graphicData uri="http://schemas.openxmlformats.org/drawingml/2006/picture">
+                <pic:pic xmlns:pic="http://schemas.openxmlformats.org/drawingml/2006/picture">
+                  <pic:nvPicPr>
+                    <pic:cNvPr id="5" name="Billede 2" descr="A picture containing icon&#10;&#10;Description automatically generated"/>
+                    <pic:cNvPicPr/>
+                  </pic:nvPicPr>
+                  <pic:blipFill>
+                    <a:blip r:embed="rId7">
                       <a:extLst>
                         <a:ext uri="{28A0092B-C50C-407E-A947-70E740481C1C}">
                           <a14:useLocalDpi xmlns:a14="http://schemas.microsoft.com/office/drawing/2010/main" val="0"/>
@@ -187,184 +411,24 @@
         </w:drawing>
       </w:r>
       <w:r>
-        <w:drawing>
-          <wp:inline distT="0" distB="0" distL="0" distR="0" wp14:anchorId="31B7FB12" wp14:editId="7A27AE43">
-            <wp:extent cx="2476500" cy="2432119"/>
-            <wp:effectExtent l="0" t="0" r="0" b="6350"/>
-            <wp:docPr id="1" name="Billede 1"/>
-            <wp:cNvGraphicFramePr>
-              <a:graphicFrameLocks xmlns:a="http://schemas.openxmlformats.org/drawingml/2006/main" noChangeAspect="1"/>
-            </wp:cNvGraphicFramePr>
-            <a:graphic xmlns:a="http://schemas.openxmlformats.org/drawingml/2006/main">
-              <a:graphicData uri="http://schemas.openxmlformats.org/drawingml/2006/picture">
-                <pic:pic xmlns:pic="http://schemas.openxmlformats.org/drawingml/2006/picture">
-                  <pic:nvPicPr>
-                    <pic:cNvPr id="1" name=""/>
-                    <pic:cNvPicPr/>
-                  </pic:nvPicPr>
-                  <pic:blipFill>
-                    <a:blip r:embed="rId6"/>
-                    <a:stretch>
-                      <a:fillRect/>
-                    </a:stretch>
-                  </pic:blipFill>
-                  <pic:spPr>
-                    <a:xfrm>
-                      <a:off x="0" y="0"/>
-                      <a:ext cx="2524558" cy="2479315"/>
-                    </a:xfrm>
-                    <a:prstGeom prst="rect">
-                      <a:avLst/>
-                    </a:prstGeom>
-                  </pic:spPr>
-                </pic:pic>
-              </a:graphicData>
-            </a:graphic>
-          </wp:inline>
-        </w:drawing>
-      </w:r>
-      <w:bookmarkStart w:id="0" w:name="_GoBack"/>
-      <w:bookmarkEnd w:id="0"/>
-    </w:p>
-    <w:p>
-      <w:pPr>
-        <w:pStyle w:val="Billedtekst"/>
-        <w:rPr>
-          <w:lang w:val="en-US"/>
-        </w:rPr>
-      </w:pPr>
-      <w:r>
-        <w:rPr>
-          <w:lang w:val="en-US"/>
-        </w:rPr>
-        <w:t>Case 1: Obstacle on left and front</w:t>
-      </w:r>
-    </w:p>
-    <w:p>
-      <w:pPr>
-        <w:keepNext/>
-      </w:pPr>
-      <w:r>
-        <w:drawing>
-          <wp:anchor distT="0" distB="0" distL="114300" distR="114300" simplePos="0" relativeHeight="251658240" behindDoc="1" locked="0" layoutInCell="1" allowOverlap="1" wp14:anchorId="6148D7AB" wp14:editId="4286ADC3">
-            <wp:simplePos x="0" y="0"/>
-            <wp:positionH relativeFrom="column">
-              <wp:posOffset>2099310</wp:posOffset>
-            </wp:positionH>
-            <wp:positionV relativeFrom="paragraph">
-              <wp:posOffset>195580</wp:posOffset>
-            </wp:positionV>
-            <wp:extent cx="3200400" cy="2224576"/>
-            <wp:effectExtent l="0" t="0" r="0" b="4445"/>
-            <wp:wrapNone/>
-            <wp:docPr id="4" name="Billede 4"/>
-            <wp:cNvGraphicFramePr>
-              <a:graphicFrameLocks xmlns:a="http://schemas.openxmlformats.org/drawingml/2006/main" noChangeAspect="1"/>
-            </wp:cNvGraphicFramePr>
-            <a:graphic xmlns:a="http://schemas.openxmlformats.org/drawingml/2006/main">
-              <a:graphicData uri="http://schemas.openxmlformats.org/drawingml/2006/picture">
-                <pic:pic xmlns:pic="http://schemas.openxmlformats.org/drawingml/2006/picture">
-                  <pic:nvPicPr>
-                    <pic:cNvPr id="1" name=""/>
-                    <pic:cNvPicPr/>
-                  </pic:nvPicPr>
-                  <pic:blipFill>
-                    <a:blip r:embed="rId7">
-                      <a:extLst>
-                        <a:ext uri="{28A0092B-C50C-407E-A947-70E740481C1C}">
-                          <a14:useLocalDpi xmlns:a14="http://schemas.microsoft.com/office/drawing/2010/main" val="0"/>
-                        </a:ext>
-                      </a:extLst>
-                    </a:blip>
-                    <a:stretch>
-                      <a:fillRect/>
-                    </a:stretch>
-                  </pic:blipFill>
-                  <pic:spPr>
-                    <a:xfrm>
-                      <a:off x="0" y="0"/>
-                      <a:ext cx="3206305" cy="2228680"/>
-                    </a:xfrm>
-                    <a:prstGeom prst="rect">
-                      <a:avLst/>
-                    </a:prstGeom>
-                  </pic:spPr>
-                </pic:pic>
-              </a:graphicData>
-            </a:graphic>
-            <wp14:sizeRelH relativeFrom="margin">
-              <wp14:pctWidth>0</wp14:pctWidth>
-            </wp14:sizeRelH>
-            <wp14:sizeRelV relativeFrom="margin">
-              <wp14:pctHeight>0</wp14:pctHeight>
-            </wp14:sizeRelV>
-          </wp:anchor>
-        </w:drawing>
-      </w:r>
-      <w:r>
-        <w:drawing>
-          <wp:inline distT="0" distB="0" distL="0" distR="0" wp14:anchorId="21822022" wp14:editId="18178023">
-            <wp:extent cx="2038985" cy="2423160"/>
-            <wp:effectExtent l="0" t="0" r="0" b="0"/>
-            <wp:docPr id="3" name="Billede 3"/>
-            <wp:cNvGraphicFramePr>
-              <a:graphicFrameLocks xmlns:a="http://schemas.openxmlformats.org/drawingml/2006/main" noChangeAspect="1"/>
-            </wp:cNvGraphicFramePr>
-            <a:graphic xmlns:a="http://schemas.openxmlformats.org/drawingml/2006/main">
-              <a:graphicData uri="http://schemas.openxmlformats.org/drawingml/2006/picture">
-                <pic:pic xmlns:pic="http://schemas.openxmlformats.org/drawingml/2006/picture">
-                  <pic:nvPicPr>
-                    <pic:cNvPr id="1" name=""/>
-                    <pic:cNvPicPr/>
-                  </pic:nvPicPr>
-                  <pic:blipFill>
-                    <a:blip r:embed="rId8"/>
-                    <a:stretch>
-                      <a:fillRect/>
-                    </a:stretch>
-                  </pic:blipFill>
-                  <pic:spPr>
-                    <a:xfrm>
-                      <a:off x="0" y="0"/>
-                      <a:ext cx="2038985" cy="2423160"/>
-                    </a:xfrm>
-                    <a:prstGeom prst="rect">
-                      <a:avLst/>
-                    </a:prstGeom>
-                  </pic:spPr>
-                </pic:pic>
-              </a:graphicData>
-            </a:graphic>
-          </wp:inline>
-        </w:drawing>
-      </w:r>
-    </w:p>
-    <w:p>
-      <w:pPr>
-        <w:pStyle w:val="Billedtekst"/>
-        <w:rPr>
-          <w:lang w:val="en-US"/>
-        </w:rPr>
-      </w:pPr>
-      <w:r>
         <w:rPr>
           <w:noProof/>
         </w:rPr>
         <mc:AlternateContent>
           <mc:Choice Requires="wps">
             <w:drawing>
-              <wp:anchor distT="0" distB="0" distL="114300" distR="114300" simplePos="0" relativeHeight="251663360" behindDoc="1" locked="0" layoutInCell="1" allowOverlap="1" wp14:anchorId="20934BEB" wp14:editId="4DD439CF">
+              <wp:anchor distT="0" distB="0" distL="114300" distR="114300" simplePos="0" relativeHeight="251666432" behindDoc="0" locked="0" layoutInCell="1" allowOverlap="1" wp14:anchorId="518382AC" wp14:editId="07E1A0B2">
                 <wp:simplePos x="0" y="0"/>
                 <wp:positionH relativeFrom="column">
-                  <wp:posOffset>2272030</wp:posOffset>
+                  <wp:posOffset>-192405</wp:posOffset>
                 </wp:positionH>
                 <wp:positionV relativeFrom="paragraph">
-                  <wp:posOffset>8255</wp:posOffset>
+                  <wp:posOffset>2614295</wp:posOffset>
                 </wp:positionV>
-                <wp:extent cx="2524760" cy="635"/>
-                <wp:effectExtent l="0" t="0" r="0" b="0"/>
+                <wp:extent cx="2477770" cy="635"/>
+                <wp:effectExtent l="0" t="0" r="0" b="12065"/>
                 <wp:wrapNone/>
-                <wp:docPr id="6" name="Tekstfelt 6"/>
+                <wp:docPr id="6" name="Text Box 6"/>
                 <wp:cNvGraphicFramePr/>
                 <a:graphic xmlns:a="http://schemas.openxmlformats.org/drawingml/2006/main">
                   <a:graphicData uri="http://schemas.microsoft.com/office/word/2010/wordprocessingShape">
@@ -373,7 +437,7 @@
                       <wps:spPr>
                         <a:xfrm>
                           <a:off x="0" y="0"/>
-                          <a:ext cx="2524760" cy="635"/>
+                          <a:ext cx="2477770" cy="635"/>
                         </a:xfrm>
                         <a:prstGeom prst="rect">
                           <a:avLst/>
@@ -389,16 +453,32 @@
                         <w:txbxContent>
                           <w:p>
                             <w:pPr>
-                              <w:pStyle w:val="Billedtekst"/>
+                              <w:pStyle w:val="Caption"/>
+                              <w:jc w:val="center"/>
                               <w:rPr>
-                                <w:lang w:val="en-US"/>
+                                <w:noProof/>
                               </w:rPr>
                             </w:pPr>
+                            <w:r>
+                              <w:t xml:space="preserve">Case </w:t>
+                            </w:r>
                             <w:r>
                               <w:rPr>
                                 <w:lang w:val="en-US"/>
                               </w:rPr>
-                              <w:t>Case 4: Obstacle only on front</w:t>
+                              <w:t xml:space="preserve">3: Obstacle to the </w:t>
+                            </w:r>
+                            <w:r>
+                              <w:rPr>
+                                <w:lang w:val="en-US"/>
+                              </w:rPr>
+                              <w:t>left</w:t>
+                            </w:r>
+                            <w:r>
+                              <w:rPr>
+                                <w:lang w:val="en-US"/>
+                              </w:rPr>
+                              <w:t xml:space="preserve"> and in front</w:t>
                             </w:r>
                           </w:p>
                         </w:txbxContent>
@@ -417,21 +497,37 @@
           </mc:Choice>
           <mc:Fallback>
             <w:pict>
-              <v:shape w14:anchorId="20934BEB" id="Tekstfelt 6" o:spid="_x0000_s1027" type="#_x0000_t202" style="position:absolute;margin-left:178.9pt;margin-top:.65pt;width:198.8pt;height:.05pt;z-index:-251653120;visibility:visible;mso-wrap-style:square;mso-wrap-distance-left:9pt;mso-wrap-distance-top:0;mso-wrap-distance-right:9pt;mso-wrap-distance-bottom:0;mso-position-horizontal:absolute;mso-position-horizontal-relative:text;mso-position-vertical:absolute;mso-position-vertical-relative:text;v-text-anchor:top" o:gfxdata="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" stroked="f">
+              <v:shape w14:anchorId="518382AC" id="Text Box 6" o:spid="_x0000_s1028" type="#_x0000_t202" style="position:absolute;margin-left:-15.15pt;margin-top:205.85pt;width:195.1pt;height:.05pt;z-index:251666432;visibility:visible;mso-wrap-style:square;mso-wrap-distance-left:9pt;mso-wrap-distance-top:0;mso-wrap-distance-right:9pt;mso-wrap-distance-bottom:0;mso-position-horizontal:absolute;mso-position-horizontal-relative:text;mso-position-vertical:absolute;mso-position-vertical-relative:text;v-text-anchor:top" o:gfxdata="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" stroked="f">
                 <v:textbox style="mso-fit-shape-to-text:t" inset="0,0,0,0">
                   <w:txbxContent>
                     <w:p>
                       <w:pPr>
-                        <w:pStyle w:val="Billedtekst"/>
+                        <w:pStyle w:val="Caption"/>
+                        <w:jc w:val="center"/>
                         <w:rPr>
-                          <w:lang w:val="en-US"/>
+                          <w:noProof/>
                         </w:rPr>
                       </w:pPr>
+                      <w:r>
+                        <w:t xml:space="preserve">Case </w:t>
+                      </w:r>
                       <w:r>
                         <w:rPr>
                           <w:lang w:val="en-US"/>
                         </w:rPr>
-                        <w:t>Case 4: Obstacle only on front</w:t>
+                        <w:t xml:space="preserve">3: Obstacle to the </w:t>
+                      </w:r>
+                      <w:r>
+                        <w:rPr>
+                          <w:lang w:val="en-US"/>
+                        </w:rPr>
+                        <w:t>left</w:t>
+                      </w:r>
+                      <w:r>
+                        <w:rPr>
+                          <w:lang w:val="en-US"/>
+                        </w:rPr>
+                        <w:t xml:space="preserve"> and in front</w:t>
                       </w:r>
                     </w:p>
                   </w:txbxContent>
@@ -443,14 +539,68 @@
       </w:r>
       <w:r>
         <w:rPr>
-          <w:lang w:val="en-US"/>
+          <w:noProof/>
         </w:rPr>
-        <w:t>Case 3: Obstacles on all three sides</w:t>
+        <w:drawing>
+          <wp:anchor distT="0" distB="0" distL="114300" distR="114300" simplePos="0" relativeHeight="251662336" behindDoc="0" locked="0" layoutInCell="1" allowOverlap="1" wp14:anchorId="4FDCF4DB" wp14:editId="7F0C8C70">
+            <wp:simplePos x="0" y="0"/>
+            <wp:positionH relativeFrom="column">
+              <wp:posOffset>-192993</wp:posOffset>
+            </wp:positionH>
+            <wp:positionV relativeFrom="paragraph">
+              <wp:posOffset>123825</wp:posOffset>
+            </wp:positionV>
+            <wp:extent cx="2478008" cy="2433600"/>
+            <wp:effectExtent l="0" t="0" r="0" b="5080"/>
+            <wp:wrapNone/>
+            <wp:docPr id="2" name="Billede 1" descr="Shape&#10;&#10;Description automatically generated"/>
+            <wp:cNvGraphicFramePr>
+              <a:graphicFrameLocks xmlns:a="http://schemas.openxmlformats.org/drawingml/2006/main" noChangeAspect="1"/>
+            </wp:cNvGraphicFramePr>
+            <a:graphic xmlns:a="http://schemas.openxmlformats.org/drawingml/2006/main">
+              <a:graphicData uri="http://schemas.openxmlformats.org/drawingml/2006/picture">
+                <pic:pic xmlns:pic="http://schemas.openxmlformats.org/drawingml/2006/picture">
+                  <pic:nvPicPr>
+                    <pic:cNvPr id="2" name="Billede 1" descr="Shape&#10;&#10;Description automatically generated"/>
+                    <pic:cNvPicPr/>
+                  </pic:nvPicPr>
+                  <pic:blipFill>
+                    <a:blip r:embed="rId8">
+                      <a:extLst>
+                        <a:ext uri="{28A0092B-C50C-407E-A947-70E740481C1C}">
+                          <a14:useLocalDpi xmlns:a14="http://schemas.microsoft.com/office/drawing/2010/main" val="0"/>
+                        </a:ext>
+                      </a:extLst>
+                    </a:blip>
+                    <a:stretch>
+                      <a:fillRect/>
+                    </a:stretch>
+                  </pic:blipFill>
+                  <pic:spPr>
+                    <a:xfrm>
+                      <a:off x="0" y="0"/>
+                      <a:ext cx="2478008" cy="2433600"/>
+                    </a:xfrm>
+                    <a:prstGeom prst="rect">
+                      <a:avLst/>
+                    </a:prstGeom>
+                  </pic:spPr>
+                </pic:pic>
+              </a:graphicData>
+            </a:graphic>
+            <wp14:sizeRelH relativeFrom="page">
+              <wp14:pctWidth>0</wp14:pctWidth>
+            </wp14:sizeRelH>
+            <wp14:sizeRelV relativeFrom="page">
+              <wp14:pctHeight>0</wp14:pctHeight>
+            </wp14:sizeRelV>
+          </wp:anchor>
+        </w:drawing>
       </w:r>
     </w:p>
     <w:sectPr>
       <w:pgSz w:w="11906" w:h="16838"/>
-      <w:pgMar w:top="1701" w:right="1134" w:bottom="1701" w:left="1134" w:header="708" w:footer="708" w:gutter="0"/>
+      <w:pgMar w:top="1440" w:right="1440" w:bottom="1440" w:left="1440" w:header="708" w:footer="708" w:gutter="0"/>
       <w:cols w:space="708"/>
       <w:docGrid w:linePitch="360"/>
     </w:sectPr>
@@ -459,23 +609,19 @@
 </file>
 
 <file path=word/styles.xml><?xml version="1.0" encoding="utf-8"?>
-<w:styles xmlns:mc="http://schemas.openxmlformats.org/markup-compatibility/2006" xmlns:r="http://schemas.openxmlformats.org/officeDocument/2006/relationships" xmlns:w="http://schemas.openxmlformats.org/wordprocessingml/2006/main" xmlns:w14="http://schemas.microsoft.com/office/word/2010/wordml" xmlns:w15="http://schemas.microsoft.com/office/word/2012/wordml" xmlns:w16se="http://schemas.microsoft.com/office/word/2015/wordml/symex" mc:Ignorable="w14 w15 w16se">
+<w:styles xmlns:mc="http://schemas.openxmlformats.org/markup-compatibility/2006" xmlns:r="http://schemas.openxmlformats.org/officeDocument/2006/relationships" xmlns:w="http://schemas.openxmlformats.org/wordprocessingml/2006/main" xmlns:w14="http://schemas.microsoft.com/office/word/2010/wordml" xmlns:w15="http://schemas.microsoft.com/office/word/2012/wordml" xmlns:w16cex="http://schemas.microsoft.com/office/word/2018/wordml/cex" xmlns:w16cid="http://schemas.microsoft.com/office/word/2016/wordml/cid" xmlns:w16="http://schemas.microsoft.com/office/word/2018/wordml" xmlns:w16sdtdh="http://schemas.microsoft.com/office/word/2020/wordml/sdtdatahash" xmlns:w16se="http://schemas.microsoft.com/office/word/2015/wordml/symex" mc:Ignorable="w14 w15 w16se w16cid w16 w16cex w16sdtdh">
   <w:docDefaults>
     <w:rPrDefault>
       <w:rPr>
         <w:rFonts w:asciiTheme="minorHAnsi" w:eastAsiaTheme="minorHAnsi" w:hAnsiTheme="minorHAnsi" w:cstheme="minorBidi"/>
-        <w:sz w:val="22"/>
-        <w:szCs w:val="22"/>
-        <w:lang w:val="da-DK" w:eastAsia="en-US" w:bidi="ar-SA"/>
+        <w:sz w:val="24"/>
+        <w:szCs w:val="24"/>
+        <w:lang w:val="en-DK" w:eastAsia="en-US" w:bidi="ar-SA"/>
       </w:rPr>
     </w:rPrDefault>
-    <w:pPrDefault>
-      <w:pPr>
-        <w:spacing w:after="160" w:line="259" w:lineRule="auto"/>
-      </w:pPr>
-    </w:pPrDefault>
+    <w:pPrDefault/>
   </w:docDefaults>
-  <w:latentStyles w:defLockedState="0" w:defUIPriority="99" w:defSemiHidden="0" w:defUnhideWhenUsed="0" w:defQFormat="0" w:count="371">
+  <w:latentStyles w:defLockedState="0" w:defUIPriority="99" w:defSemiHidden="0" w:defUnhideWhenUsed="0" w:defQFormat="0" w:count="376">
     <w:lsdException w:name="Normal" w:uiPriority="0" w:qFormat="1"/>
     <w:lsdException w:name="heading 1" w:uiPriority="9" w:qFormat="1"/>
     <w:lsdException w:name="heading 2" w:semiHidden="1" w:uiPriority="9" w:unhideWhenUsed="1" w:qFormat="1"/>
@@ -847,18 +993,23 @@
     <w:lsdException w:name="List Table 5 Dark Accent 6" w:uiPriority="50"/>
     <w:lsdException w:name="List Table 6 Colorful Accent 6" w:uiPriority="51"/>
     <w:lsdException w:name="List Table 7 Colorful Accent 6" w:uiPriority="52"/>
+    <w:lsdException w:name="Mention" w:semiHidden="1" w:unhideWhenUsed="1"/>
+    <w:lsdException w:name="Smart Hyperlink" w:semiHidden="1" w:unhideWhenUsed="1"/>
+    <w:lsdException w:name="Hashtag" w:semiHidden="1" w:unhideWhenUsed="1"/>
+    <w:lsdException w:name="Unresolved Mention" w:semiHidden="1" w:unhideWhenUsed="1"/>
+    <w:lsdException w:name="Smart Link" w:semiHidden="1" w:unhideWhenUsed="1"/>
   </w:latentStyles>
   <w:style w:type="paragraph" w:default="1" w:styleId="Normal">
     <w:name w:val="Normal"/>
     <w:qFormat/>
   </w:style>
-  <w:style w:type="character" w:default="1" w:styleId="Standardskrifttypeiafsnit">
+  <w:style w:type="character" w:default="1" w:styleId="DefaultParagraphFont">
     <w:name w:val="Default Paragraph Font"/>
     <w:uiPriority w:val="1"/>
     <w:semiHidden/>
     <w:unhideWhenUsed/>
   </w:style>
-  <w:style w:type="table" w:default="1" w:styleId="Tabel-Normal">
+  <w:style w:type="table" w:default="1" w:styleId="TableNormal">
     <w:name w:val="Normal Table"/>
     <w:uiPriority w:val="99"/>
     <w:semiHidden/>
@@ -873,22 +1024,22 @@
       </w:tblCellMar>
     </w:tblPr>
   </w:style>
-  <w:style w:type="numbering" w:default="1" w:styleId="Ingenoversigt">
+  <w:style w:type="numbering" w:default="1" w:styleId="NoList">
     <w:name w:val="No List"/>
     <w:uiPriority w:val="99"/>
     <w:semiHidden/>
     <w:unhideWhenUsed/>
   </w:style>
-  <w:style w:type="paragraph" w:styleId="Billedtekst">
+  <w:style w:type="paragraph" w:styleId="Caption">
     <w:name w:val="caption"/>
     <w:basedOn w:val="Normal"/>
     <w:next w:val="Normal"/>
     <w:uiPriority w:val="35"/>
     <w:unhideWhenUsed/>
     <w:qFormat/>
-    <w:rsid w:val="008B599C"/>
+    <w:rsid w:val="00FF0235"/>
     <w:pPr>
-      <w:spacing w:after="200" w:line="240" w:lineRule="auto"/>
+      <w:spacing w:after="200"/>
     </w:pPr>
     <w:rPr>
       <w:i/>
@@ -902,9 +1053,9 @@
 </file>
 
 <file path=word/theme/theme1.xml><?xml version="1.0" encoding="utf-8"?>
-<a:theme xmlns:a="http://schemas.openxmlformats.org/drawingml/2006/main" name="Office-tema">
+<a:theme xmlns:a="http://schemas.openxmlformats.org/drawingml/2006/main" name="Office Theme">
   <a:themeElements>
-    <a:clrScheme name="Kontor">
+    <a:clrScheme name="Office">
       <a:dk1>
         <a:sysClr val="windowText" lastClr="000000"/>
       </a:dk1>
@@ -918,7 +1069,7 @@
         <a:srgbClr val="E7E6E6"/>
       </a:lt2>
       <a:accent1>
-        <a:srgbClr val="5B9BD5"/>
+        <a:srgbClr val="4472C4"/>
       </a:accent1>
       <a:accent2>
         <a:srgbClr val="ED7D31"/>
@@ -930,7 +1081,7 @@
         <a:srgbClr val="FFC000"/>
       </a:accent4>
       <a:accent5>
-        <a:srgbClr val="4472C4"/>
+        <a:srgbClr val="5B9BD5"/>
       </a:accent5>
       <a:accent6>
         <a:srgbClr val="70AD47"/>
@@ -942,7 +1093,7 @@
         <a:srgbClr val="954F72"/>
       </a:folHlink>
     </a:clrScheme>
-    <a:fontScheme name="Kontor">
+    <a:fontScheme name="Office">
       <a:majorFont>
         <a:latin typeface="Calibri Light" panose="020F0302020204030204"/>
         <a:ea typeface=""/>
@@ -977,6 +1128,23 @@
         <a:font script="Viet" typeface="Times New Roman"/>
         <a:font script="Uigh" typeface="Microsoft Uighur"/>
         <a:font script="Geor" typeface="Sylfaen"/>
+        <a:font script="Armn" typeface="Arial"/>
+        <a:font script="Bugi" typeface="Leelawadee UI"/>
+        <a:font script="Bopo" typeface="Microsoft JhengHei"/>
+        <a:font script="Java" typeface="Javanese Text"/>
+        <a:font script="Lisu" typeface="Segoe UI"/>
+        <a:font script="Mymr" typeface="Myanmar Text"/>
+        <a:font script="Nkoo" typeface="Ebrima"/>
+        <a:font script="Olck" typeface="Nirmala UI"/>
+        <a:font script="Osma" typeface="Ebrima"/>
+        <a:font script="Phag" typeface="Phagspa"/>
+        <a:font script="Syrn" typeface="Estrangelo Edessa"/>
+        <a:font script="Syrj" typeface="Estrangelo Edessa"/>
+        <a:font script="Syre" typeface="Estrangelo Edessa"/>
+        <a:font script="Sora" typeface="Nirmala UI"/>
+        <a:font script="Tale" typeface="Microsoft Tai Le"/>
+        <a:font script="Talu" typeface="Microsoft New Tai Lue"/>
+        <a:font script="Tfng" typeface="Ebrima"/>
       </a:majorFont>
       <a:minorFont>
         <a:latin typeface="Calibri" panose="020F0502020204030204"/>
@@ -1012,9 +1180,26 @@
         <a:font script="Viet" typeface="Arial"/>
         <a:font script="Uigh" typeface="Microsoft Uighur"/>
         <a:font script="Geor" typeface="Sylfaen"/>
+        <a:font script="Armn" typeface="Arial"/>
+        <a:font script="Bugi" typeface="Leelawadee UI"/>
+        <a:font script="Bopo" typeface="Microsoft JhengHei"/>
+        <a:font script="Java" typeface="Javanese Text"/>
+        <a:font script="Lisu" typeface="Segoe UI"/>
+        <a:font script="Mymr" typeface="Myanmar Text"/>
+        <a:font script="Nkoo" typeface="Ebrima"/>
+        <a:font script="Olck" typeface="Nirmala UI"/>
+        <a:font script="Osma" typeface="Ebrima"/>
+        <a:font script="Phag" typeface="Phagspa"/>
+        <a:font script="Syrn" typeface="Estrangelo Edessa"/>
+        <a:font script="Syrj" typeface="Estrangelo Edessa"/>
+        <a:font script="Syre" typeface="Estrangelo Edessa"/>
+        <a:font script="Sora" typeface="Nirmala UI"/>
+        <a:font script="Tale" typeface="Microsoft Tai Le"/>
+        <a:font script="Talu" typeface="Microsoft New Tai Lue"/>
+        <a:font script="Tfng" typeface="Ebrima"/>
       </a:minorFont>
     </a:fontScheme>
-    <a:fmtScheme name="Kontor">
+    <a:fmtScheme name="Office">
       <a:fillStyleLst>
         <a:solidFill>
           <a:schemeClr val="phClr"/>
@@ -1163,11 +1348,11 @@
 </file>
 
 <file path=customXml/item1.xml><?xml version="1.0" encoding="utf-8"?>
-<b:Sources xmlns:b="http://schemas.openxmlformats.org/officeDocument/2006/bibliography" xmlns="http://schemas.openxmlformats.org/officeDocument/2006/bibliography" SelectedStyle="\APASixthEditionOfficeOnline.xsl" StyleName="APA" Version="6"/>
+<b:Sources xmlns:b="http://schemas.openxmlformats.org/officeDocument/2006/bibliography" xmlns="http://schemas.openxmlformats.org/officeDocument/2006/bibliography" SelectedStyle="/APASixthEditionOfficeOnline.xsl" StyleName="APA" Version="6"/>
 </file>
 
 <file path=customXml/itemProps1.xml><?xml version="1.0" encoding="utf-8"?>
-<ds:datastoreItem xmlns:ds="http://schemas.openxmlformats.org/officeDocument/2006/customXml" ds:itemID="{0CF7D4C1-189F-4E97-AF1D-760A39842760}">
+<ds:datastoreItem xmlns:ds="http://schemas.openxmlformats.org/officeDocument/2006/customXml" ds:itemID="{0A5FC344-44B6-FC40-A457-1588A57EC535}">
   <ds:schemaRefs>
     <ds:schemaRef ds:uri="http://schemas.openxmlformats.org/officeDocument/2006/bibliography"/>
   </ds:schemaRefs>

</xml_diff>